<commit_message>
Module 1 Solution Added
</commit_message>
<xml_diff>
--- a/Azure/Module 1/Module-1-Case-Study-Solution.docx
+++ b/Azure/Module 1/Module-1-Case-Study-Solution.docx
@@ -16,6 +16,14 @@
         </w:rPr>
         <w:t>Task 1: Proposed Solutions for Leveraging Azure Cloud</w:t>
       </w:r>
+    </w:p>
+    <w:p>
+      <w:pPr>
+        <w:rPr>
+          <w:b/>
+          <w:bCs/>
+        </w:rPr>
+      </w:pPr>
     </w:p>
     <w:p>
       <w:pPr>
@@ -271,7 +279,11 @@
         <w:ind w:left="1134"/>
       </w:pPr>
       <w:r>
-        <w:t>Use Azure Cost Management + Billing to monitor and manage costs appropriately. This tool will be used to give insight into spending patterns and to cost the bill accurately according to the various departments or projects that are being processed.</w:t>
+        <w:t xml:space="preserve">Use Azure Cost Management + Billing to monitor and manage costs appropriately. This tool will be used to give insight into spending patterns and </w:t>
+      </w:r>
+      <w:r>
+        <w:lastRenderedPageBreak/>
+        <w:t>to cost the bill accurately according to the various departments or projects that are being processed.</w:t>
       </w:r>
     </w:p>
     <w:p>
@@ -284,7 +296,6 @@
         <w:ind w:left="1134"/>
       </w:pPr>
       <w:r>
-        <w:lastRenderedPageBreak/>
         <w:t>Create budgets for every resource group and allow alerting when consumption is close to budget limits.</w:t>
       </w:r>
     </w:p>

</xml_diff>